<commit_message>
Add all updates to base code
</commit_message>
<xml_diff>
--- a/Product_Output/Word_Template.docx
+++ b/Product_Output/Word_Template.docx
@@ -1,6 +1,6 @@
 
 <file path=word/document.xml><?xml version="1.0" encoding="utf-8"?>
-<w:document xmlns:wpc="http://schemas.microsoft.com/office/word/2010/wordprocessingCanvas" xmlns:cx="http://schemas.microsoft.com/office/drawing/2014/chartex" xmlns:cx1="http://schemas.microsoft.com/office/drawing/2015/9/8/chartex" xmlns:cx2="http://schemas.microsoft.com/office/drawing/2015/10/21/chartex" xmlns:cx3="http://schemas.microsoft.com/office/drawing/2016/5/9/chartex" xmlns:cx4="http://schemas.microsoft.com/office/drawing/2016/5/10/chartex" xmlns:cx5="http://schemas.microsoft.com/office/drawing/2016/5/11/chartex" xmlns:cx6="http://schemas.microsoft.com/office/drawing/2016/5/12/chartex" xmlns:cx7="http://schemas.microsoft.com/office/drawing/2016/5/13/chartex" xmlns:cx8="http://schemas.microsoft.com/office/drawing/2016/5/14/chartex" xmlns:mc="http://schemas.openxmlformats.org/markup-compatibility/2006" xmlns:aink="http://schemas.microsoft.com/office/drawing/2016/ink" xmlns:am3d="http://schemas.microsoft.com/office/drawing/2017/model3d" xmlns:o="urn:schemas-microsoft-com:office:office" xmlns:r="http://schemas.openxmlformats.org/officeDocument/2006/relationships" xmlns:m="http://schemas.openxmlformats.org/officeDocument/2006/math" xmlns:v="urn:schemas-microsoft-com:vml" xmlns:wp14="http://schemas.microsoft.com/office/word/2010/wordprocessingDrawing" xmlns:wp="http://schemas.openxmlformats.org/drawingml/2006/wordprocessingDrawing" xmlns:w10="urn:schemas-microsoft-com:office:word" xmlns:w="http://schemas.openxmlformats.org/wordprocessingml/2006/main" xmlns:w14="http://schemas.microsoft.com/office/word/2010/wordml" xmlns:w15="http://schemas.microsoft.com/office/word/2012/wordml" xmlns:w16cex="http://schemas.microsoft.com/office/word/2018/wordml/cex" xmlns:w16cid="http://schemas.microsoft.com/office/word/2016/wordml/cid" xmlns:w16="http://schemas.microsoft.com/office/word/2018/wordml" xmlns:w16sdtdh="http://schemas.microsoft.com/office/word/2020/wordml/sdtdatahash" xmlns:w16se="http://schemas.microsoft.com/office/word/2015/wordml/symex" xmlns:wpg="http://schemas.microsoft.com/office/word/2010/wordprocessingGroup" xmlns:wpi="http://schemas.microsoft.com/office/word/2010/wordprocessingInk" xmlns:wne="http://schemas.microsoft.com/office/word/2006/wordml" xmlns:wps="http://schemas.microsoft.com/office/word/2010/wordprocessingShape" mc:Ignorable="w14 w15 w16se w16cid w16 w16cex w16sdtdh wp14">
+<w:document xmlns:wpc="http://schemas.microsoft.com/office/word/2010/wordprocessingCanvas" xmlns:cx="http://schemas.microsoft.com/office/drawing/2014/chartex" xmlns:cx1="http://schemas.microsoft.com/office/drawing/2015/9/8/chartex" xmlns:cx2="http://schemas.microsoft.com/office/drawing/2015/10/21/chartex" xmlns:cx3="http://schemas.microsoft.com/office/drawing/2016/5/9/chartex" xmlns:cx4="http://schemas.microsoft.com/office/drawing/2016/5/10/chartex" xmlns:cx5="http://schemas.microsoft.com/office/drawing/2016/5/11/chartex" xmlns:cx6="http://schemas.microsoft.com/office/drawing/2016/5/12/chartex" xmlns:cx7="http://schemas.microsoft.com/office/drawing/2016/5/13/chartex" xmlns:cx8="http://schemas.microsoft.com/office/drawing/2016/5/14/chartex" xmlns:mc="http://schemas.openxmlformats.org/markup-compatibility/2006" xmlns:aink="http://schemas.microsoft.com/office/drawing/2016/ink" xmlns:am3d="http://schemas.microsoft.com/office/drawing/2017/model3d" xmlns:o="urn:schemas-microsoft-com:office:office" xmlns:oel="http://schemas.microsoft.com/office/2019/extlst" xmlns:r="http://schemas.openxmlformats.org/officeDocument/2006/relationships" xmlns:m="http://schemas.openxmlformats.org/officeDocument/2006/math" xmlns:v="urn:schemas-microsoft-com:vml" xmlns:wp14="http://schemas.microsoft.com/office/word/2010/wordprocessingDrawing" xmlns:wp="http://schemas.openxmlformats.org/drawingml/2006/wordprocessingDrawing" xmlns:w10="urn:schemas-microsoft-com:office:word" xmlns:w="http://schemas.openxmlformats.org/wordprocessingml/2006/main" xmlns:w14="http://schemas.microsoft.com/office/word/2010/wordml" xmlns:w15="http://schemas.microsoft.com/office/word/2012/wordml" xmlns:w16cex="http://schemas.microsoft.com/office/word/2018/wordml/cex" xmlns:w16cid="http://schemas.microsoft.com/office/word/2016/wordml/cid" xmlns:w16="http://schemas.microsoft.com/office/word/2018/wordml" xmlns:w16du="http://schemas.microsoft.com/office/word/2023/wordml/word16du" xmlns:w16sdtdh="http://schemas.microsoft.com/office/word/2020/wordml/sdtdatahash" xmlns:w16se="http://schemas.microsoft.com/office/word/2015/wordml/symex" xmlns:wpg="http://schemas.microsoft.com/office/word/2010/wordprocessingGroup" xmlns:wpi="http://schemas.microsoft.com/office/word/2010/wordprocessingInk" xmlns:wne="http://schemas.microsoft.com/office/word/2006/wordml" xmlns:wps="http://schemas.microsoft.com/office/word/2010/wordprocessingShape" mc:Ignorable="w14 w15 w16se w16cid w16 w16cex w16sdtdh w16du wp14">
   <w:body>
     <w:p>
       <w:pPr>
@@ -77,7 +77,9 @@
       <w:headerReference w:type="default" r:id="rId9"/>
       <w:footerReference w:type="even" r:id="rId10"/>
       <w:footerReference w:type="default" r:id="rId11"/>
-      <w:pgSz w:w="12240" w:h="15840"/>
+      <w:headerReference w:type="first" r:id="rId12"/>
+      <w:footerReference w:type="first" r:id="rId13"/>
+      <w:pgSz w:w="11906" w:h="16838" w:code="9"/>
       <w:pgMar w:top="1440" w:right="1800" w:bottom="1440" w:left="1800" w:header="720" w:footer="720" w:gutter="0"/>
       <w:pgBorders w:offsetFrom="page">
         <w:bottom w:val="single" w:sz="4" w:space="24" w:color="auto"/>
@@ -91,7 +93,7 @@
 </file>
 
 <file path=word/endnotes.xml><?xml version="1.0" encoding="utf-8"?>
-<w:endnotes xmlns:wpc="http://schemas.microsoft.com/office/word/2010/wordprocessingCanvas" xmlns:cx="http://schemas.microsoft.com/office/drawing/2014/chartex" xmlns:cx1="http://schemas.microsoft.com/office/drawing/2015/9/8/chartex" xmlns:cx2="http://schemas.microsoft.com/office/drawing/2015/10/21/chartex" xmlns:cx3="http://schemas.microsoft.com/office/drawing/2016/5/9/chartex" xmlns:cx4="http://schemas.microsoft.com/office/drawing/2016/5/10/chartex" xmlns:cx5="http://schemas.microsoft.com/office/drawing/2016/5/11/chartex" xmlns:cx6="http://schemas.microsoft.com/office/drawing/2016/5/12/chartex" xmlns:cx7="http://schemas.microsoft.com/office/drawing/2016/5/13/chartex" xmlns:cx8="http://schemas.microsoft.com/office/drawing/2016/5/14/chartex" xmlns:mc="http://schemas.openxmlformats.org/markup-compatibility/2006" xmlns:aink="http://schemas.microsoft.com/office/drawing/2016/ink" xmlns:am3d="http://schemas.microsoft.com/office/drawing/2017/model3d" xmlns:o="urn:schemas-microsoft-com:office:office" xmlns:r="http://schemas.openxmlformats.org/officeDocument/2006/relationships" xmlns:m="http://schemas.openxmlformats.org/officeDocument/2006/math" xmlns:v="urn:schemas-microsoft-com:vml" xmlns:wp14="http://schemas.microsoft.com/office/word/2010/wordprocessingDrawing" xmlns:wp="http://schemas.openxmlformats.org/drawingml/2006/wordprocessingDrawing" xmlns:w10="urn:schemas-microsoft-com:office:word" xmlns:w="http://schemas.openxmlformats.org/wordprocessingml/2006/main" xmlns:w14="http://schemas.microsoft.com/office/word/2010/wordml" xmlns:w15="http://schemas.microsoft.com/office/word/2012/wordml" xmlns:w16cex="http://schemas.microsoft.com/office/word/2018/wordml/cex" xmlns:w16cid="http://schemas.microsoft.com/office/word/2016/wordml/cid" xmlns:w16="http://schemas.microsoft.com/office/word/2018/wordml" xmlns:w16sdtdh="http://schemas.microsoft.com/office/word/2020/wordml/sdtdatahash" xmlns:w16se="http://schemas.microsoft.com/office/word/2015/wordml/symex" xmlns:wpg="http://schemas.microsoft.com/office/word/2010/wordprocessingGroup" xmlns:wpi="http://schemas.microsoft.com/office/word/2010/wordprocessingInk" xmlns:wne="http://schemas.microsoft.com/office/word/2006/wordml" xmlns:wps="http://schemas.microsoft.com/office/word/2010/wordprocessingShape" mc:Ignorable="w14 w15 w16se w16cid w16 w16cex w16sdtdh wp14">
+<w:endnotes xmlns:wpc="http://schemas.microsoft.com/office/word/2010/wordprocessingCanvas" xmlns:cx="http://schemas.microsoft.com/office/drawing/2014/chartex" xmlns:cx1="http://schemas.microsoft.com/office/drawing/2015/9/8/chartex" xmlns:cx2="http://schemas.microsoft.com/office/drawing/2015/10/21/chartex" xmlns:cx3="http://schemas.microsoft.com/office/drawing/2016/5/9/chartex" xmlns:cx4="http://schemas.microsoft.com/office/drawing/2016/5/10/chartex" xmlns:cx5="http://schemas.microsoft.com/office/drawing/2016/5/11/chartex" xmlns:cx6="http://schemas.microsoft.com/office/drawing/2016/5/12/chartex" xmlns:cx7="http://schemas.microsoft.com/office/drawing/2016/5/13/chartex" xmlns:cx8="http://schemas.microsoft.com/office/drawing/2016/5/14/chartex" xmlns:mc="http://schemas.openxmlformats.org/markup-compatibility/2006" xmlns:aink="http://schemas.microsoft.com/office/drawing/2016/ink" xmlns:am3d="http://schemas.microsoft.com/office/drawing/2017/model3d" xmlns:o="urn:schemas-microsoft-com:office:office" xmlns:oel="http://schemas.microsoft.com/office/2019/extlst" xmlns:r="http://schemas.openxmlformats.org/officeDocument/2006/relationships" xmlns:m="http://schemas.openxmlformats.org/officeDocument/2006/math" xmlns:v="urn:schemas-microsoft-com:vml" xmlns:wp14="http://schemas.microsoft.com/office/word/2010/wordprocessingDrawing" xmlns:wp="http://schemas.openxmlformats.org/drawingml/2006/wordprocessingDrawing" xmlns:w10="urn:schemas-microsoft-com:office:word" xmlns:w="http://schemas.openxmlformats.org/wordprocessingml/2006/main" xmlns:w14="http://schemas.microsoft.com/office/word/2010/wordml" xmlns:w15="http://schemas.microsoft.com/office/word/2012/wordml" xmlns:w16cex="http://schemas.microsoft.com/office/word/2018/wordml/cex" xmlns:w16cid="http://schemas.microsoft.com/office/word/2016/wordml/cid" xmlns:w16="http://schemas.microsoft.com/office/word/2018/wordml" xmlns:w16du="http://schemas.microsoft.com/office/word/2023/wordml/word16du" xmlns:w16sdtdh="http://schemas.microsoft.com/office/word/2020/wordml/sdtdatahash" xmlns:w16se="http://schemas.microsoft.com/office/word/2015/wordml/symex" xmlns:wpg="http://schemas.microsoft.com/office/word/2010/wordprocessingGroup" xmlns:wpi="http://schemas.microsoft.com/office/word/2010/wordprocessingInk" xmlns:wne="http://schemas.microsoft.com/office/word/2006/wordml" xmlns:wps="http://schemas.microsoft.com/office/word/2010/wordprocessingShape" mc:Ignorable="w14 w15 w16se w16cid w16 w16cex w16sdtdh w16du wp14">
   <w:endnote w:type="separator" w:id="-1">
     <w:p>
       <w:pPr>
@@ -116,7 +118,7 @@
 </file>
 
 <file path=word/footer1.xml><?xml version="1.0" encoding="utf-8"?>
-<w:ftr xmlns:wpc="http://schemas.microsoft.com/office/word/2010/wordprocessingCanvas" xmlns:cx="http://schemas.microsoft.com/office/drawing/2014/chartex" xmlns:cx1="http://schemas.microsoft.com/office/drawing/2015/9/8/chartex" xmlns:cx2="http://schemas.microsoft.com/office/drawing/2015/10/21/chartex" xmlns:cx3="http://schemas.microsoft.com/office/drawing/2016/5/9/chartex" xmlns:cx4="http://schemas.microsoft.com/office/drawing/2016/5/10/chartex" xmlns:cx5="http://schemas.microsoft.com/office/drawing/2016/5/11/chartex" xmlns:cx6="http://schemas.microsoft.com/office/drawing/2016/5/12/chartex" xmlns:cx7="http://schemas.microsoft.com/office/drawing/2016/5/13/chartex" xmlns:cx8="http://schemas.microsoft.com/office/drawing/2016/5/14/chartex" xmlns:mc="http://schemas.openxmlformats.org/markup-compatibility/2006" xmlns:aink="http://schemas.microsoft.com/office/drawing/2016/ink" xmlns:am3d="http://schemas.microsoft.com/office/drawing/2017/model3d" xmlns:o="urn:schemas-microsoft-com:office:office" xmlns:r="http://schemas.openxmlformats.org/officeDocument/2006/relationships" xmlns:m="http://schemas.openxmlformats.org/officeDocument/2006/math" xmlns:v="urn:schemas-microsoft-com:vml" xmlns:wp14="http://schemas.microsoft.com/office/word/2010/wordprocessingDrawing" xmlns:wp="http://schemas.openxmlformats.org/drawingml/2006/wordprocessingDrawing" xmlns:w10="urn:schemas-microsoft-com:office:word" xmlns:w="http://schemas.openxmlformats.org/wordprocessingml/2006/main" xmlns:w14="http://schemas.microsoft.com/office/word/2010/wordml" xmlns:w15="http://schemas.microsoft.com/office/word/2012/wordml" xmlns:w16cex="http://schemas.microsoft.com/office/word/2018/wordml/cex" xmlns:w16cid="http://schemas.microsoft.com/office/word/2016/wordml/cid" xmlns:w16="http://schemas.microsoft.com/office/word/2018/wordml" xmlns:w16sdtdh="http://schemas.microsoft.com/office/word/2020/wordml/sdtdatahash" xmlns:w16se="http://schemas.microsoft.com/office/word/2015/wordml/symex" xmlns:wpg="http://schemas.microsoft.com/office/word/2010/wordprocessingGroup" xmlns:wpi="http://schemas.microsoft.com/office/word/2010/wordprocessingInk" xmlns:wne="http://schemas.microsoft.com/office/word/2006/wordml" xmlns:wps="http://schemas.microsoft.com/office/word/2010/wordprocessingShape" mc:Ignorable="w14 w15 w16se w16cid w16 w16cex w16sdtdh wp14">
+<w:ftr xmlns:wpc="http://schemas.microsoft.com/office/word/2010/wordprocessingCanvas" xmlns:cx="http://schemas.microsoft.com/office/drawing/2014/chartex" xmlns:cx1="http://schemas.microsoft.com/office/drawing/2015/9/8/chartex" xmlns:cx2="http://schemas.microsoft.com/office/drawing/2015/10/21/chartex" xmlns:cx3="http://schemas.microsoft.com/office/drawing/2016/5/9/chartex" xmlns:cx4="http://schemas.microsoft.com/office/drawing/2016/5/10/chartex" xmlns:cx5="http://schemas.microsoft.com/office/drawing/2016/5/11/chartex" xmlns:cx6="http://schemas.microsoft.com/office/drawing/2016/5/12/chartex" xmlns:cx7="http://schemas.microsoft.com/office/drawing/2016/5/13/chartex" xmlns:cx8="http://schemas.microsoft.com/office/drawing/2016/5/14/chartex" xmlns:mc="http://schemas.openxmlformats.org/markup-compatibility/2006" xmlns:aink="http://schemas.microsoft.com/office/drawing/2016/ink" xmlns:am3d="http://schemas.microsoft.com/office/drawing/2017/model3d" xmlns:o="urn:schemas-microsoft-com:office:office" xmlns:oel="http://schemas.microsoft.com/office/2019/extlst" xmlns:r="http://schemas.openxmlformats.org/officeDocument/2006/relationships" xmlns:m="http://schemas.openxmlformats.org/officeDocument/2006/math" xmlns:v="urn:schemas-microsoft-com:vml" xmlns:wp14="http://schemas.microsoft.com/office/word/2010/wordprocessingDrawing" xmlns:wp="http://schemas.openxmlformats.org/drawingml/2006/wordprocessingDrawing" xmlns:w10="urn:schemas-microsoft-com:office:word" xmlns:w="http://schemas.openxmlformats.org/wordprocessingml/2006/main" xmlns:w14="http://schemas.microsoft.com/office/word/2010/wordml" xmlns:w15="http://schemas.microsoft.com/office/word/2012/wordml" xmlns:w16cex="http://schemas.microsoft.com/office/word/2018/wordml/cex" xmlns:w16cid="http://schemas.microsoft.com/office/word/2016/wordml/cid" xmlns:w16="http://schemas.microsoft.com/office/word/2018/wordml" xmlns:w16du="http://schemas.microsoft.com/office/word/2023/wordml/word16du" xmlns:w16sdtdh="http://schemas.microsoft.com/office/word/2020/wordml/sdtdatahash" xmlns:w16se="http://schemas.microsoft.com/office/word/2015/wordml/symex" xmlns:wpg="http://schemas.microsoft.com/office/word/2010/wordprocessingGroup" xmlns:wpi="http://schemas.microsoft.com/office/word/2010/wordprocessingInk" xmlns:wne="http://schemas.microsoft.com/office/word/2006/wordml" xmlns:wps="http://schemas.microsoft.com/office/word/2010/wordprocessingShape" mc:Ignorable="w14 w15 w16se w16cid w16 w16cex w16sdtdh w16du wp14">
   <w:p>
     <w:pPr>
       <w:pStyle w:val="Footer"/>
@@ -251,7 +253,7 @@
 </file>
 
 <file path=word/footer2.xml><?xml version="1.0" encoding="utf-8"?>
-<w:ftr xmlns:wpc="http://schemas.microsoft.com/office/word/2010/wordprocessingCanvas" xmlns:cx="http://schemas.microsoft.com/office/drawing/2014/chartex" xmlns:cx1="http://schemas.microsoft.com/office/drawing/2015/9/8/chartex" xmlns:cx2="http://schemas.microsoft.com/office/drawing/2015/10/21/chartex" xmlns:cx3="http://schemas.microsoft.com/office/drawing/2016/5/9/chartex" xmlns:cx4="http://schemas.microsoft.com/office/drawing/2016/5/10/chartex" xmlns:cx5="http://schemas.microsoft.com/office/drawing/2016/5/11/chartex" xmlns:cx6="http://schemas.microsoft.com/office/drawing/2016/5/12/chartex" xmlns:cx7="http://schemas.microsoft.com/office/drawing/2016/5/13/chartex" xmlns:cx8="http://schemas.microsoft.com/office/drawing/2016/5/14/chartex" xmlns:mc="http://schemas.openxmlformats.org/markup-compatibility/2006" xmlns:aink="http://schemas.microsoft.com/office/drawing/2016/ink" xmlns:am3d="http://schemas.microsoft.com/office/drawing/2017/model3d" xmlns:o="urn:schemas-microsoft-com:office:office" xmlns:r="http://schemas.openxmlformats.org/officeDocument/2006/relationships" xmlns:m="http://schemas.openxmlformats.org/officeDocument/2006/math" xmlns:v="urn:schemas-microsoft-com:vml" xmlns:wp14="http://schemas.microsoft.com/office/word/2010/wordprocessingDrawing" xmlns:wp="http://schemas.openxmlformats.org/drawingml/2006/wordprocessingDrawing" xmlns:w10="urn:schemas-microsoft-com:office:word" xmlns:w="http://schemas.openxmlformats.org/wordprocessingml/2006/main" xmlns:w14="http://schemas.microsoft.com/office/word/2010/wordml" xmlns:w15="http://schemas.microsoft.com/office/word/2012/wordml" xmlns:w16cex="http://schemas.microsoft.com/office/word/2018/wordml/cex" xmlns:w16cid="http://schemas.microsoft.com/office/word/2016/wordml/cid" xmlns:w16="http://schemas.microsoft.com/office/word/2018/wordml" xmlns:w16sdtdh="http://schemas.microsoft.com/office/word/2020/wordml/sdtdatahash" xmlns:w16se="http://schemas.microsoft.com/office/word/2015/wordml/symex" xmlns:wpg="http://schemas.microsoft.com/office/word/2010/wordprocessingGroup" xmlns:wpi="http://schemas.microsoft.com/office/word/2010/wordprocessingInk" xmlns:wne="http://schemas.microsoft.com/office/word/2006/wordml" xmlns:wps="http://schemas.microsoft.com/office/word/2010/wordprocessingShape" mc:Ignorable="w14 w15 w16se w16cid w16 w16cex w16sdtdh wp14">
+<w:ftr xmlns:wpc="http://schemas.microsoft.com/office/word/2010/wordprocessingCanvas" xmlns:cx="http://schemas.microsoft.com/office/drawing/2014/chartex" xmlns:cx1="http://schemas.microsoft.com/office/drawing/2015/9/8/chartex" xmlns:cx2="http://schemas.microsoft.com/office/drawing/2015/10/21/chartex" xmlns:cx3="http://schemas.microsoft.com/office/drawing/2016/5/9/chartex" xmlns:cx4="http://schemas.microsoft.com/office/drawing/2016/5/10/chartex" xmlns:cx5="http://schemas.microsoft.com/office/drawing/2016/5/11/chartex" xmlns:cx6="http://schemas.microsoft.com/office/drawing/2016/5/12/chartex" xmlns:cx7="http://schemas.microsoft.com/office/drawing/2016/5/13/chartex" xmlns:cx8="http://schemas.microsoft.com/office/drawing/2016/5/14/chartex" xmlns:mc="http://schemas.openxmlformats.org/markup-compatibility/2006" xmlns:aink="http://schemas.microsoft.com/office/drawing/2016/ink" xmlns:am3d="http://schemas.microsoft.com/office/drawing/2017/model3d" xmlns:o="urn:schemas-microsoft-com:office:office" xmlns:oel="http://schemas.microsoft.com/office/2019/extlst" xmlns:r="http://schemas.openxmlformats.org/officeDocument/2006/relationships" xmlns:m="http://schemas.openxmlformats.org/officeDocument/2006/math" xmlns:v="urn:schemas-microsoft-com:vml" xmlns:wp14="http://schemas.microsoft.com/office/word/2010/wordprocessingDrawing" xmlns:wp="http://schemas.openxmlformats.org/drawingml/2006/wordprocessingDrawing" xmlns:w10="urn:schemas-microsoft-com:office:word" xmlns:w="http://schemas.openxmlformats.org/wordprocessingml/2006/main" xmlns:w14="http://schemas.microsoft.com/office/word/2010/wordml" xmlns:w15="http://schemas.microsoft.com/office/word/2012/wordml" xmlns:w16cex="http://schemas.microsoft.com/office/word/2018/wordml/cex" xmlns:w16cid="http://schemas.microsoft.com/office/word/2016/wordml/cid" xmlns:w16="http://schemas.microsoft.com/office/word/2018/wordml" xmlns:w16du="http://schemas.microsoft.com/office/word/2023/wordml/word16du" xmlns:w16sdtdh="http://schemas.microsoft.com/office/word/2020/wordml/sdtdatahash" xmlns:w16se="http://schemas.microsoft.com/office/word/2015/wordml/symex" xmlns:wpg="http://schemas.microsoft.com/office/word/2010/wordprocessingGroup" xmlns:wpi="http://schemas.microsoft.com/office/word/2010/wordprocessingInk" xmlns:wne="http://schemas.microsoft.com/office/word/2006/wordml" xmlns:wps="http://schemas.microsoft.com/office/word/2010/wordprocessingShape" mc:Ignorable="w14 w15 w16se w16cid w16 w16cex w16sdtdh w16du wp14">
   <w:sdt>
     <w:sdtPr>
       <w:id w:val="1011881222"/>
@@ -384,8 +386,18 @@
 </w:ftr>
 </file>
 
+<file path=word/footer3.xml><?xml version="1.0" encoding="utf-8"?>
+<w:ftr xmlns:wpc="http://schemas.microsoft.com/office/word/2010/wordprocessingCanvas" xmlns:cx="http://schemas.microsoft.com/office/drawing/2014/chartex" xmlns:cx1="http://schemas.microsoft.com/office/drawing/2015/9/8/chartex" xmlns:cx2="http://schemas.microsoft.com/office/drawing/2015/10/21/chartex" xmlns:cx3="http://schemas.microsoft.com/office/drawing/2016/5/9/chartex" xmlns:cx4="http://schemas.microsoft.com/office/drawing/2016/5/10/chartex" xmlns:cx5="http://schemas.microsoft.com/office/drawing/2016/5/11/chartex" xmlns:cx6="http://schemas.microsoft.com/office/drawing/2016/5/12/chartex" xmlns:cx7="http://schemas.microsoft.com/office/drawing/2016/5/13/chartex" xmlns:cx8="http://schemas.microsoft.com/office/drawing/2016/5/14/chartex" xmlns:mc="http://schemas.openxmlformats.org/markup-compatibility/2006" xmlns:aink="http://schemas.microsoft.com/office/drawing/2016/ink" xmlns:am3d="http://schemas.microsoft.com/office/drawing/2017/model3d" xmlns:o="urn:schemas-microsoft-com:office:office" xmlns:oel="http://schemas.microsoft.com/office/2019/extlst" xmlns:r="http://schemas.openxmlformats.org/officeDocument/2006/relationships" xmlns:m="http://schemas.openxmlformats.org/officeDocument/2006/math" xmlns:v="urn:schemas-microsoft-com:vml" xmlns:wp14="http://schemas.microsoft.com/office/word/2010/wordprocessingDrawing" xmlns:wp="http://schemas.openxmlformats.org/drawingml/2006/wordprocessingDrawing" xmlns:w10="urn:schemas-microsoft-com:office:word" xmlns:w="http://schemas.openxmlformats.org/wordprocessingml/2006/main" xmlns:w14="http://schemas.microsoft.com/office/word/2010/wordml" xmlns:w15="http://schemas.microsoft.com/office/word/2012/wordml" xmlns:w16cex="http://schemas.microsoft.com/office/word/2018/wordml/cex" xmlns:w16cid="http://schemas.microsoft.com/office/word/2016/wordml/cid" xmlns:w16="http://schemas.microsoft.com/office/word/2018/wordml" xmlns:w16du="http://schemas.microsoft.com/office/word/2023/wordml/word16du" xmlns:w16sdtdh="http://schemas.microsoft.com/office/word/2020/wordml/sdtdatahash" xmlns:w16se="http://schemas.microsoft.com/office/word/2015/wordml/symex" xmlns:wpg="http://schemas.microsoft.com/office/word/2010/wordprocessingGroup" xmlns:wpi="http://schemas.microsoft.com/office/word/2010/wordprocessingInk" xmlns:wne="http://schemas.microsoft.com/office/word/2006/wordml" xmlns:wps="http://schemas.microsoft.com/office/word/2010/wordprocessingShape" mc:Ignorable="w14 w15 w16se w16cid w16 w16cex w16sdtdh w16du wp14">
+  <w:p>
+    <w:pPr>
+      <w:pStyle w:val="Footer"/>
+    </w:pPr>
+  </w:p>
+</w:ftr>
+</file>
+
 <file path=word/footnotes.xml><?xml version="1.0" encoding="utf-8"?>
-<w:footnotes xmlns:wpc="http://schemas.microsoft.com/office/word/2010/wordprocessingCanvas" xmlns:cx="http://schemas.microsoft.com/office/drawing/2014/chartex" xmlns:cx1="http://schemas.microsoft.com/office/drawing/2015/9/8/chartex" xmlns:cx2="http://schemas.microsoft.com/office/drawing/2015/10/21/chartex" xmlns:cx3="http://schemas.microsoft.com/office/drawing/2016/5/9/chartex" xmlns:cx4="http://schemas.microsoft.com/office/drawing/2016/5/10/chartex" xmlns:cx5="http://schemas.microsoft.com/office/drawing/2016/5/11/chartex" xmlns:cx6="http://schemas.microsoft.com/office/drawing/2016/5/12/chartex" xmlns:cx7="http://schemas.microsoft.com/office/drawing/2016/5/13/chartex" xmlns:cx8="http://schemas.microsoft.com/office/drawing/2016/5/14/chartex" xmlns:mc="http://schemas.openxmlformats.org/markup-compatibility/2006" xmlns:aink="http://schemas.microsoft.com/office/drawing/2016/ink" xmlns:am3d="http://schemas.microsoft.com/office/drawing/2017/model3d" xmlns:o="urn:schemas-microsoft-com:office:office" xmlns:r="http://schemas.openxmlformats.org/officeDocument/2006/relationships" xmlns:m="http://schemas.openxmlformats.org/officeDocument/2006/math" xmlns:v="urn:schemas-microsoft-com:vml" xmlns:wp14="http://schemas.microsoft.com/office/word/2010/wordprocessingDrawing" xmlns:wp="http://schemas.openxmlformats.org/drawingml/2006/wordprocessingDrawing" xmlns:w10="urn:schemas-microsoft-com:office:word" xmlns:w="http://schemas.openxmlformats.org/wordprocessingml/2006/main" xmlns:w14="http://schemas.microsoft.com/office/word/2010/wordml" xmlns:w15="http://schemas.microsoft.com/office/word/2012/wordml" xmlns:w16cex="http://schemas.microsoft.com/office/word/2018/wordml/cex" xmlns:w16cid="http://schemas.microsoft.com/office/word/2016/wordml/cid" xmlns:w16="http://schemas.microsoft.com/office/word/2018/wordml" xmlns:w16sdtdh="http://schemas.microsoft.com/office/word/2020/wordml/sdtdatahash" xmlns:w16se="http://schemas.microsoft.com/office/word/2015/wordml/symex" xmlns:wpg="http://schemas.microsoft.com/office/word/2010/wordprocessingGroup" xmlns:wpi="http://schemas.microsoft.com/office/word/2010/wordprocessingInk" xmlns:wne="http://schemas.microsoft.com/office/word/2006/wordml" xmlns:wps="http://schemas.microsoft.com/office/word/2010/wordprocessingShape" mc:Ignorable="w14 w15 w16se w16cid w16 w16cex w16sdtdh wp14">
+<w:footnotes xmlns:wpc="http://schemas.microsoft.com/office/word/2010/wordprocessingCanvas" xmlns:cx="http://schemas.microsoft.com/office/drawing/2014/chartex" xmlns:cx1="http://schemas.microsoft.com/office/drawing/2015/9/8/chartex" xmlns:cx2="http://schemas.microsoft.com/office/drawing/2015/10/21/chartex" xmlns:cx3="http://schemas.microsoft.com/office/drawing/2016/5/9/chartex" xmlns:cx4="http://schemas.microsoft.com/office/drawing/2016/5/10/chartex" xmlns:cx5="http://schemas.microsoft.com/office/drawing/2016/5/11/chartex" xmlns:cx6="http://schemas.microsoft.com/office/drawing/2016/5/12/chartex" xmlns:cx7="http://schemas.microsoft.com/office/drawing/2016/5/13/chartex" xmlns:cx8="http://schemas.microsoft.com/office/drawing/2016/5/14/chartex" xmlns:mc="http://schemas.openxmlformats.org/markup-compatibility/2006" xmlns:aink="http://schemas.microsoft.com/office/drawing/2016/ink" xmlns:am3d="http://schemas.microsoft.com/office/drawing/2017/model3d" xmlns:o="urn:schemas-microsoft-com:office:office" xmlns:oel="http://schemas.microsoft.com/office/2019/extlst" xmlns:r="http://schemas.openxmlformats.org/officeDocument/2006/relationships" xmlns:m="http://schemas.openxmlformats.org/officeDocument/2006/math" xmlns:v="urn:schemas-microsoft-com:vml" xmlns:wp14="http://schemas.microsoft.com/office/word/2010/wordprocessingDrawing" xmlns:wp="http://schemas.openxmlformats.org/drawingml/2006/wordprocessingDrawing" xmlns:w10="urn:schemas-microsoft-com:office:word" xmlns:w="http://schemas.openxmlformats.org/wordprocessingml/2006/main" xmlns:w14="http://schemas.microsoft.com/office/word/2010/wordml" xmlns:w15="http://schemas.microsoft.com/office/word/2012/wordml" xmlns:w16cex="http://schemas.microsoft.com/office/word/2018/wordml/cex" xmlns:w16cid="http://schemas.microsoft.com/office/word/2016/wordml/cid" xmlns:w16="http://schemas.microsoft.com/office/word/2018/wordml" xmlns:w16du="http://schemas.microsoft.com/office/word/2023/wordml/word16du" xmlns:w16sdtdh="http://schemas.microsoft.com/office/word/2020/wordml/sdtdatahash" xmlns:w16se="http://schemas.microsoft.com/office/word/2015/wordml/symex" xmlns:wpg="http://schemas.microsoft.com/office/word/2010/wordprocessingGroup" xmlns:wpi="http://schemas.microsoft.com/office/word/2010/wordprocessingInk" xmlns:wne="http://schemas.microsoft.com/office/word/2006/wordml" xmlns:wps="http://schemas.microsoft.com/office/word/2010/wordprocessingShape" mc:Ignorable="w14 w15 w16se w16cid w16 w16cex w16sdtdh w16du wp14">
   <w:footnote w:type="separator" w:id="-1">
     <w:p>
       <w:r>
@@ -404,31 +416,31 @@
 </file>
 
 <file path=word/header1.xml><?xml version="1.0" encoding="utf-8"?>
-<w:hdr xmlns:wpc="http://schemas.microsoft.com/office/word/2010/wordprocessingCanvas" xmlns:cx="http://schemas.microsoft.com/office/drawing/2014/chartex" xmlns:cx1="http://schemas.microsoft.com/office/drawing/2015/9/8/chartex" xmlns:cx2="http://schemas.microsoft.com/office/drawing/2015/10/21/chartex" xmlns:cx3="http://schemas.microsoft.com/office/drawing/2016/5/9/chartex" xmlns:cx4="http://schemas.microsoft.com/office/drawing/2016/5/10/chartex" xmlns:cx5="http://schemas.microsoft.com/office/drawing/2016/5/11/chartex" xmlns:cx6="http://schemas.microsoft.com/office/drawing/2016/5/12/chartex" xmlns:cx7="http://schemas.microsoft.com/office/drawing/2016/5/13/chartex" xmlns:cx8="http://schemas.microsoft.com/office/drawing/2016/5/14/chartex" xmlns:mc="http://schemas.openxmlformats.org/markup-compatibility/2006" xmlns:aink="http://schemas.microsoft.com/office/drawing/2016/ink" xmlns:am3d="http://schemas.microsoft.com/office/drawing/2017/model3d" xmlns:o="urn:schemas-microsoft-com:office:office" xmlns:r="http://schemas.openxmlformats.org/officeDocument/2006/relationships" xmlns:m="http://schemas.openxmlformats.org/officeDocument/2006/math" xmlns:v="urn:schemas-microsoft-com:vml" xmlns:wp14="http://schemas.microsoft.com/office/word/2010/wordprocessingDrawing" xmlns:wp="http://schemas.openxmlformats.org/drawingml/2006/wordprocessingDrawing" xmlns:w10="urn:schemas-microsoft-com:office:word" xmlns:w="http://schemas.openxmlformats.org/wordprocessingml/2006/main" xmlns:w14="http://schemas.microsoft.com/office/word/2010/wordml" xmlns:w15="http://schemas.microsoft.com/office/word/2012/wordml" xmlns:w16cex="http://schemas.microsoft.com/office/word/2018/wordml/cex" xmlns:w16cid="http://schemas.microsoft.com/office/word/2016/wordml/cid" xmlns:w16="http://schemas.microsoft.com/office/word/2018/wordml" xmlns:w16sdtdh="http://schemas.microsoft.com/office/word/2020/wordml/sdtdatahash" xmlns:w16se="http://schemas.microsoft.com/office/word/2015/wordml/symex" xmlns:wpg="http://schemas.microsoft.com/office/word/2010/wordprocessingGroup" xmlns:wpi="http://schemas.microsoft.com/office/word/2010/wordprocessingInk" xmlns:wne="http://schemas.microsoft.com/office/word/2006/wordml" xmlns:wps="http://schemas.microsoft.com/office/word/2010/wordprocessingShape" mc:Ignorable="w14 w15 w16se w16cid w16 w16cex w16sdtdh wp14">
-  <w:sdt>
-    <w:sdtPr>
+<w:hdr xmlns:wpc="http://schemas.microsoft.com/office/word/2010/wordprocessingCanvas" xmlns:cx="http://schemas.microsoft.com/office/drawing/2014/chartex" xmlns:cx1="http://schemas.microsoft.com/office/drawing/2015/9/8/chartex" xmlns:cx2="http://schemas.microsoft.com/office/drawing/2015/10/21/chartex" xmlns:cx3="http://schemas.microsoft.com/office/drawing/2016/5/9/chartex" xmlns:cx4="http://schemas.microsoft.com/office/drawing/2016/5/10/chartex" xmlns:cx5="http://schemas.microsoft.com/office/drawing/2016/5/11/chartex" xmlns:cx6="http://schemas.microsoft.com/office/drawing/2016/5/12/chartex" xmlns:cx7="http://schemas.microsoft.com/office/drawing/2016/5/13/chartex" xmlns:cx8="http://schemas.microsoft.com/office/drawing/2016/5/14/chartex" xmlns:mc="http://schemas.openxmlformats.org/markup-compatibility/2006" xmlns:aink="http://schemas.microsoft.com/office/drawing/2016/ink" xmlns:am3d="http://schemas.microsoft.com/office/drawing/2017/model3d" xmlns:o="urn:schemas-microsoft-com:office:office" xmlns:oel="http://schemas.microsoft.com/office/2019/extlst" xmlns:r="http://schemas.openxmlformats.org/officeDocument/2006/relationships" xmlns:m="http://schemas.openxmlformats.org/officeDocument/2006/math" xmlns:v="urn:schemas-microsoft-com:vml" xmlns:wp14="http://schemas.microsoft.com/office/word/2010/wordprocessingDrawing" xmlns:wp="http://schemas.openxmlformats.org/drawingml/2006/wordprocessingDrawing" xmlns:w10="urn:schemas-microsoft-com:office:word" xmlns:w="http://schemas.openxmlformats.org/wordprocessingml/2006/main" xmlns:w14="http://schemas.microsoft.com/office/word/2010/wordml" xmlns:w15="http://schemas.microsoft.com/office/word/2012/wordml" xmlns:w16cex="http://schemas.microsoft.com/office/word/2018/wordml/cex" xmlns:w16cid="http://schemas.microsoft.com/office/word/2016/wordml/cid" xmlns:w16="http://schemas.microsoft.com/office/word/2018/wordml" xmlns:w16du="http://schemas.microsoft.com/office/word/2023/wordml/word16du" xmlns:w16sdtdh="http://schemas.microsoft.com/office/word/2020/wordml/sdtdatahash" xmlns:w16se="http://schemas.microsoft.com/office/word/2015/wordml/symex" xmlns:wpg="http://schemas.microsoft.com/office/word/2010/wordprocessingGroup" xmlns:wpi="http://schemas.microsoft.com/office/word/2010/wordprocessingInk" xmlns:wne="http://schemas.microsoft.com/office/word/2006/wordml" xmlns:wps="http://schemas.microsoft.com/office/word/2010/wordprocessingShape" mc:Ignorable="w14 w15 w16se w16cid w16 w16cex w16sdtdh w16du wp14">
+  <w:p>
+    <w:pPr>
+      <w:pStyle w:val="Header"/>
+      <w:jc w:val="right"/>
       <w:rPr>
         <w:color w:val="A6A6A6" w:themeColor="background1" w:themeShade="A6"/>
       </w:rPr>
-      <w:alias w:val="Title"/>
-      <w:tag w:val=""/>
-      <w:id w:val="454683203"/>
-      <w:placeholder>
-        <w:docPart w:val="246EC56E8EF34030B9E7BB0FFC7B24F5"/>
-      </w:placeholder>
-      <w:showingPlcHdr/>
-      <w:dataBinding w:prefixMappings="xmlns:ns0='http://purl.org/dc/elements/1.1/' xmlns:ns1='http://schemas.openxmlformats.org/package/2006/metadata/core-properties' " w:xpath="/ns1:coreProperties[1]/ns0:title[1]" w:storeItemID="{6C3C8BC8-F283-45AE-878A-BAB7291924A1}"/>
-      <w:text/>
-    </w:sdtPr>
-    <w:sdtContent>
-      <w:p>
-        <w:pPr>
-          <w:pStyle w:val="Header"/>
-          <w:jc w:val="right"/>
-          <w:rPr>
-            <w:color w:val="A6A6A6" w:themeColor="background1" w:themeShade="A6"/>
-          </w:rPr>
-        </w:pPr>
+    </w:pPr>
+    <w:sdt>
+      <w:sdtPr>
+        <w:rPr>
+          <w:color w:val="A6A6A6" w:themeColor="background1" w:themeShade="A6"/>
+        </w:rPr>
+        <w:alias w:val="Title"/>
+        <w:tag w:val=""/>
+        <w:id w:val="454683203"/>
+        <w:placeholder>
+          <w:docPart w:val="246EC56E8EF34030B9E7BB0FFC7B24F5"/>
+        </w:placeholder>
+        <w:showingPlcHdr/>
+        <w:dataBinding w:prefixMappings="xmlns:ns0='http://purl.org/dc/elements/1.1/' xmlns:ns1='http://schemas.openxmlformats.org/package/2006/metadata/core-properties' " w:xpath="/ns1:coreProperties[1]/ns0:title[1]" w:storeItemID="{6C3C8BC8-F283-45AE-878A-BAB7291924A1}"/>
+        <w:text/>
+      </w:sdtPr>
+      <w:sdtContent>
         <w:r>
           <w:rPr>
             <w:rStyle w:val="PlaceholderText"/>
@@ -436,16 +448,18 @@
           </w:rPr>
           <w:t>[Title]</w:t>
         </w:r>
-      </w:p>
-    </w:sdtContent>
-  </w:sdt>
-  <w:p>
-    <w:pPr>
-      <w:pStyle w:val="Header"/>
-      <w:jc w:val="right"/>
+      </w:sdtContent>
+    </w:sdt>
+    <w:r>
       <w:rPr>
         <w:color w:val="A6A6A6" w:themeColor="background1" w:themeShade="A6"/>
       </w:rPr>
+      <w:t xml:space="preserve"> </w:t>
+    </w:r>
+  </w:p>
+  <w:p>
+    <w:pPr>
+      <w:pStyle w:val="Header"/>
     </w:pPr>
     <w:r>
       <w:rPr>
@@ -457,52 +471,15 @@
           <v:path arrowok="t" fillok="f" o:connecttype="none"/>
           <o:lock v:ext="edit" shapetype="t"/>
         </v:shapetype>
-        <v:shape id="_x0000_s2051" type="#_x0000_t32" style="position:absolute;left:0;text-align:left;margin-left:.75pt;margin-top:14.45pt;width:490.5pt;height:0;z-index:251661312" o:connectortype="straight"/>
+        <v:shape id="_x0000_s1027" type="#_x0000_t32" style="position:absolute;margin-left:-5.8pt;margin-top:11.65pt;width:490.5pt;height:0;z-index:251661312" o:connectortype="straight"/>
       </w:pict>
     </w:r>
-    <w:r>
-      <w:rPr>
-        <w:color w:val="A6A6A6" w:themeColor="background1" w:themeShade="A6"/>
-      </w:rPr>
-      <w:fldChar w:fldCharType="begin"/>
-    </w:r>
-    <w:r>
-      <w:rPr>
-        <w:color w:val="A6A6A6" w:themeColor="background1" w:themeShade="A6"/>
-      </w:rPr>
-      <w:instrText xml:space="preserve"> =  \* MERGEFORMAT </w:instrText>
-    </w:r>
-    <w:r>
-      <w:rPr>
-        <w:color w:val="A6A6A6" w:themeColor="background1" w:themeShade="A6"/>
-      </w:rPr>
-      <w:fldChar w:fldCharType="separate"/>
-    </w:r>
-    <w:r>
-      <w:rPr>
-        <w:b/>
-        <w:noProof/>
-        <w:color w:val="A6A6A6" w:themeColor="background1" w:themeShade="A6"/>
-      </w:rPr>
-      <w:t>!Unexpected End of Formula</w:t>
-    </w:r>
-    <w:r>
-      <w:rPr>
-        <w:color w:val="A6A6A6" w:themeColor="background1" w:themeShade="A6"/>
-      </w:rPr>
-      <w:fldChar w:fldCharType="end"/>
-    </w:r>
-  </w:p>
-  <w:p>
-    <w:pPr>
-      <w:pStyle w:val="Header"/>
-    </w:pPr>
   </w:p>
 </w:hdr>
 </file>
 
 <file path=word/header2.xml><?xml version="1.0" encoding="utf-8"?>
-<w:hdr xmlns:wpc="http://schemas.microsoft.com/office/word/2010/wordprocessingCanvas" xmlns:cx="http://schemas.microsoft.com/office/drawing/2014/chartex" xmlns:cx1="http://schemas.microsoft.com/office/drawing/2015/9/8/chartex" xmlns:cx2="http://schemas.microsoft.com/office/drawing/2015/10/21/chartex" xmlns:cx3="http://schemas.microsoft.com/office/drawing/2016/5/9/chartex" xmlns:cx4="http://schemas.microsoft.com/office/drawing/2016/5/10/chartex" xmlns:cx5="http://schemas.microsoft.com/office/drawing/2016/5/11/chartex" xmlns:cx6="http://schemas.microsoft.com/office/drawing/2016/5/12/chartex" xmlns:cx7="http://schemas.microsoft.com/office/drawing/2016/5/13/chartex" xmlns:cx8="http://schemas.microsoft.com/office/drawing/2016/5/14/chartex" xmlns:mc="http://schemas.openxmlformats.org/markup-compatibility/2006" xmlns:aink="http://schemas.microsoft.com/office/drawing/2016/ink" xmlns:am3d="http://schemas.microsoft.com/office/drawing/2017/model3d" xmlns:o="urn:schemas-microsoft-com:office:office" xmlns:r="http://schemas.openxmlformats.org/officeDocument/2006/relationships" xmlns:m="http://schemas.openxmlformats.org/officeDocument/2006/math" xmlns:v="urn:schemas-microsoft-com:vml" xmlns:wp14="http://schemas.microsoft.com/office/word/2010/wordprocessingDrawing" xmlns:wp="http://schemas.openxmlformats.org/drawingml/2006/wordprocessingDrawing" xmlns:w10="urn:schemas-microsoft-com:office:word" xmlns:w="http://schemas.openxmlformats.org/wordprocessingml/2006/main" xmlns:w14="http://schemas.microsoft.com/office/word/2010/wordml" xmlns:w15="http://schemas.microsoft.com/office/word/2012/wordml" xmlns:w16cex="http://schemas.microsoft.com/office/word/2018/wordml/cex" xmlns:w16cid="http://schemas.microsoft.com/office/word/2016/wordml/cid" xmlns:w16="http://schemas.microsoft.com/office/word/2018/wordml" xmlns:w16sdtdh="http://schemas.microsoft.com/office/word/2020/wordml/sdtdatahash" xmlns:w16se="http://schemas.microsoft.com/office/word/2015/wordml/symex" xmlns:wpg="http://schemas.microsoft.com/office/word/2010/wordprocessingGroup" xmlns:wpi="http://schemas.microsoft.com/office/word/2010/wordprocessingInk" xmlns:wne="http://schemas.microsoft.com/office/word/2006/wordml" xmlns:wps="http://schemas.microsoft.com/office/word/2010/wordprocessingShape" mc:Ignorable="w14 w15 w16se w16cid w16 w16cex w16sdtdh wp14">
+<w:hdr xmlns:wpc="http://schemas.microsoft.com/office/word/2010/wordprocessingCanvas" xmlns:cx="http://schemas.microsoft.com/office/drawing/2014/chartex" xmlns:cx1="http://schemas.microsoft.com/office/drawing/2015/9/8/chartex" xmlns:cx2="http://schemas.microsoft.com/office/drawing/2015/10/21/chartex" xmlns:cx3="http://schemas.microsoft.com/office/drawing/2016/5/9/chartex" xmlns:cx4="http://schemas.microsoft.com/office/drawing/2016/5/10/chartex" xmlns:cx5="http://schemas.microsoft.com/office/drawing/2016/5/11/chartex" xmlns:cx6="http://schemas.microsoft.com/office/drawing/2016/5/12/chartex" xmlns:cx7="http://schemas.microsoft.com/office/drawing/2016/5/13/chartex" xmlns:cx8="http://schemas.microsoft.com/office/drawing/2016/5/14/chartex" xmlns:mc="http://schemas.openxmlformats.org/markup-compatibility/2006" xmlns:aink="http://schemas.microsoft.com/office/drawing/2016/ink" xmlns:am3d="http://schemas.microsoft.com/office/drawing/2017/model3d" xmlns:o="urn:schemas-microsoft-com:office:office" xmlns:oel="http://schemas.microsoft.com/office/2019/extlst" xmlns:r="http://schemas.openxmlformats.org/officeDocument/2006/relationships" xmlns:m="http://schemas.openxmlformats.org/officeDocument/2006/math" xmlns:v="urn:schemas-microsoft-com:vml" xmlns:wp14="http://schemas.microsoft.com/office/word/2010/wordprocessingDrawing" xmlns:wp="http://schemas.openxmlformats.org/drawingml/2006/wordprocessingDrawing" xmlns:w10="urn:schemas-microsoft-com:office:word" xmlns:w="http://schemas.openxmlformats.org/wordprocessingml/2006/main" xmlns:w14="http://schemas.microsoft.com/office/word/2010/wordml" xmlns:w15="http://schemas.microsoft.com/office/word/2012/wordml" xmlns:w16cex="http://schemas.microsoft.com/office/word/2018/wordml/cex" xmlns:w16cid="http://schemas.microsoft.com/office/word/2016/wordml/cid" xmlns:w16="http://schemas.microsoft.com/office/word/2018/wordml" xmlns:w16du="http://schemas.microsoft.com/office/word/2023/wordml/word16du" xmlns:w16sdtdh="http://schemas.microsoft.com/office/word/2020/wordml/sdtdatahash" xmlns:w16se="http://schemas.microsoft.com/office/word/2015/wordml/symex" xmlns:wpg="http://schemas.microsoft.com/office/word/2010/wordprocessingGroup" xmlns:wpi="http://schemas.microsoft.com/office/word/2010/wordprocessingInk" xmlns:wne="http://schemas.microsoft.com/office/word/2006/wordml" xmlns:wps="http://schemas.microsoft.com/office/word/2010/wordprocessingShape" mc:Ignorable="w14 w15 w16se w16cid w16 w16cex w16sdtdh w16du wp14">
   <w:sdt>
     <w:sdtPr>
       <w:rPr>
@@ -553,47 +530,25 @@
           <v:path arrowok="t" fillok="f" o:connecttype="none"/>
           <o:lock v:ext="edit" shapetype="t"/>
         </v:shapetype>
-        <v:shape id="_x0000_s2050" type="#_x0000_t32" style="position:absolute;margin-left:-59.25pt;margin-top:14.45pt;width:490.5pt;height:0;z-index:251659264" o:connectortype="straight"/>
+        <v:shape id="_x0000_s1026" type="#_x0000_t32" style="position:absolute;margin-left:-59.25pt;margin-top:14.45pt;width:490.5pt;height:0;z-index:251659264" o:connectortype="straight"/>
       </w:pict>
-    </w:r>
-    <w:r>
-      <w:rPr>
-        <w:color w:val="A6A6A6" w:themeColor="background1" w:themeShade="A6"/>
-      </w:rPr>
-      <w:fldChar w:fldCharType="begin"/>
-    </w:r>
-    <w:r>
-      <w:rPr>
-        <w:color w:val="A6A6A6" w:themeColor="background1" w:themeShade="A6"/>
-      </w:rPr>
-      <w:instrText xml:space="preserve"> =  \* MERGEFORMAT </w:instrText>
-    </w:r>
-    <w:r>
-      <w:rPr>
-        <w:color w:val="A6A6A6" w:themeColor="background1" w:themeShade="A6"/>
-      </w:rPr>
-      <w:fldChar w:fldCharType="separate"/>
-    </w:r>
-    <w:r>
-      <w:rPr>
-        <w:b/>
-        <w:noProof/>
-        <w:color w:val="A6A6A6" w:themeColor="background1" w:themeShade="A6"/>
-      </w:rPr>
-      <w:t>!Unexpected End of Formula</w:t>
-    </w:r>
-    <w:r>
-      <w:rPr>
-        <w:color w:val="A6A6A6" w:themeColor="background1" w:themeShade="A6"/>
-      </w:rPr>
-      <w:fldChar w:fldCharType="end"/>
     </w:r>
   </w:p>
 </w:hdr>
 </file>
 
+<file path=word/header3.xml><?xml version="1.0" encoding="utf-8"?>
+<w:hdr xmlns:wpc="http://schemas.microsoft.com/office/word/2010/wordprocessingCanvas" xmlns:cx="http://schemas.microsoft.com/office/drawing/2014/chartex" xmlns:cx1="http://schemas.microsoft.com/office/drawing/2015/9/8/chartex" xmlns:cx2="http://schemas.microsoft.com/office/drawing/2015/10/21/chartex" xmlns:cx3="http://schemas.microsoft.com/office/drawing/2016/5/9/chartex" xmlns:cx4="http://schemas.microsoft.com/office/drawing/2016/5/10/chartex" xmlns:cx5="http://schemas.microsoft.com/office/drawing/2016/5/11/chartex" xmlns:cx6="http://schemas.microsoft.com/office/drawing/2016/5/12/chartex" xmlns:cx7="http://schemas.microsoft.com/office/drawing/2016/5/13/chartex" xmlns:cx8="http://schemas.microsoft.com/office/drawing/2016/5/14/chartex" xmlns:mc="http://schemas.openxmlformats.org/markup-compatibility/2006" xmlns:aink="http://schemas.microsoft.com/office/drawing/2016/ink" xmlns:am3d="http://schemas.microsoft.com/office/drawing/2017/model3d" xmlns:o="urn:schemas-microsoft-com:office:office" xmlns:oel="http://schemas.microsoft.com/office/2019/extlst" xmlns:r="http://schemas.openxmlformats.org/officeDocument/2006/relationships" xmlns:m="http://schemas.openxmlformats.org/officeDocument/2006/math" xmlns:v="urn:schemas-microsoft-com:vml" xmlns:wp14="http://schemas.microsoft.com/office/word/2010/wordprocessingDrawing" xmlns:wp="http://schemas.openxmlformats.org/drawingml/2006/wordprocessingDrawing" xmlns:w10="urn:schemas-microsoft-com:office:word" xmlns:w="http://schemas.openxmlformats.org/wordprocessingml/2006/main" xmlns:w14="http://schemas.microsoft.com/office/word/2010/wordml" xmlns:w15="http://schemas.microsoft.com/office/word/2012/wordml" xmlns:w16cex="http://schemas.microsoft.com/office/word/2018/wordml/cex" xmlns:w16cid="http://schemas.microsoft.com/office/word/2016/wordml/cid" xmlns:w16="http://schemas.microsoft.com/office/word/2018/wordml" xmlns:w16du="http://schemas.microsoft.com/office/word/2023/wordml/word16du" xmlns:w16sdtdh="http://schemas.microsoft.com/office/word/2020/wordml/sdtdatahash" xmlns:w16se="http://schemas.microsoft.com/office/word/2015/wordml/symex" xmlns:wpg="http://schemas.microsoft.com/office/word/2010/wordprocessingGroup" xmlns:wpi="http://schemas.microsoft.com/office/word/2010/wordprocessingInk" xmlns:wne="http://schemas.microsoft.com/office/word/2006/wordml" xmlns:wps="http://schemas.microsoft.com/office/word/2010/wordprocessingShape" mc:Ignorable="w14 w15 w16se w16cid w16 w16cex w16sdtdh w16du wp14">
+  <w:p>
+    <w:pPr>
+      <w:pStyle w:val="Header"/>
+    </w:pPr>
+  </w:p>
+</w:hdr>
+</file>
+
 <file path=word/numbering.xml><?xml version="1.0" encoding="utf-8"?>
-<w:numbering xmlns:wpc="http://schemas.microsoft.com/office/word/2010/wordprocessingCanvas" xmlns:cx="http://schemas.microsoft.com/office/drawing/2014/chartex" xmlns:cx1="http://schemas.microsoft.com/office/drawing/2015/9/8/chartex" xmlns:cx2="http://schemas.microsoft.com/office/drawing/2015/10/21/chartex" xmlns:cx3="http://schemas.microsoft.com/office/drawing/2016/5/9/chartex" xmlns:cx4="http://schemas.microsoft.com/office/drawing/2016/5/10/chartex" xmlns:cx5="http://schemas.microsoft.com/office/drawing/2016/5/11/chartex" xmlns:cx6="http://schemas.microsoft.com/office/drawing/2016/5/12/chartex" xmlns:cx7="http://schemas.microsoft.com/office/drawing/2016/5/13/chartex" xmlns:cx8="http://schemas.microsoft.com/office/drawing/2016/5/14/chartex" xmlns:mc="http://schemas.openxmlformats.org/markup-compatibility/2006" xmlns:aink="http://schemas.microsoft.com/office/drawing/2016/ink" xmlns:am3d="http://schemas.microsoft.com/office/drawing/2017/model3d" xmlns:o="urn:schemas-microsoft-com:office:office" xmlns:r="http://schemas.openxmlformats.org/officeDocument/2006/relationships" xmlns:m="http://schemas.openxmlformats.org/officeDocument/2006/math" xmlns:v="urn:schemas-microsoft-com:vml" xmlns:wp14="http://schemas.microsoft.com/office/word/2010/wordprocessingDrawing" xmlns:wp="http://schemas.openxmlformats.org/drawingml/2006/wordprocessingDrawing" xmlns:w10="urn:schemas-microsoft-com:office:word" xmlns:w="http://schemas.openxmlformats.org/wordprocessingml/2006/main" xmlns:w14="http://schemas.microsoft.com/office/word/2010/wordml" xmlns:w15="http://schemas.microsoft.com/office/word/2012/wordml" xmlns:w16cex="http://schemas.microsoft.com/office/word/2018/wordml/cex" xmlns:w16cid="http://schemas.microsoft.com/office/word/2016/wordml/cid" xmlns:w16="http://schemas.microsoft.com/office/word/2018/wordml" xmlns:w16sdtdh="http://schemas.microsoft.com/office/word/2020/wordml/sdtdatahash" xmlns:w16se="http://schemas.microsoft.com/office/word/2015/wordml/symex" xmlns:wpg="http://schemas.microsoft.com/office/word/2010/wordprocessingGroup" xmlns:wpi="http://schemas.microsoft.com/office/word/2010/wordprocessingInk" xmlns:wne="http://schemas.microsoft.com/office/word/2006/wordml" xmlns:wps="http://schemas.microsoft.com/office/word/2010/wordprocessingShape" mc:Ignorable="w14 w15 w16se w16cid w16 w16cex w16sdtdh wp14">
+<w:numbering xmlns:wpc="http://schemas.microsoft.com/office/word/2010/wordprocessingCanvas" xmlns:cx="http://schemas.microsoft.com/office/drawing/2014/chartex" xmlns:cx1="http://schemas.microsoft.com/office/drawing/2015/9/8/chartex" xmlns:cx2="http://schemas.microsoft.com/office/drawing/2015/10/21/chartex" xmlns:cx3="http://schemas.microsoft.com/office/drawing/2016/5/9/chartex" xmlns:cx4="http://schemas.microsoft.com/office/drawing/2016/5/10/chartex" xmlns:cx5="http://schemas.microsoft.com/office/drawing/2016/5/11/chartex" xmlns:cx6="http://schemas.microsoft.com/office/drawing/2016/5/12/chartex" xmlns:cx7="http://schemas.microsoft.com/office/drawing/2016/5/13/chartex" xmlns:cx8="http://schemas.microsoft.com/office/drawing/2016/5/14/chartex" xmlns:mc="http://schemas.openxmlformats.org/markup-compatibility/2006" xmlns:aink="http://schemas.microsoft.com/office/drawing/2016/ink" xmlns:am3d="http://schemas.microsoft.com/office/drawing/2017/model3d" xmlns:o="urn:schemas-microsoft-com:office:office" xmlns:oel="http://schemas.microsoft.com/office/2019/extlst" xmlns:r="http://schemas.openxmlformats.org/officeDocument/2006/relationships" xmlns:m="http://schemas.openxmlformats.org/officeDocument/2006/math" xmlns:v="urn:schemas-microsoft-com:vml" xmlns:wp14="http://schemas.microsoft.com/office/word/2010/wordprocessingDrawing" xmlns:wp="http://schemas.openxmlformats.org/drawingml/2006/wordprocessingDrawing" xmlns:w10="urn:schemas-microsoft-com:office:word" xmlns:w="http://schemas.openxmlformats.org/wordprocessingml/2006/main" xmlns:w14="http://schemas.microsoft.com/office/word/2010/wordml" xmlns:w15="http://schemas.microsoft.com/office/word/2012/wordml" xmlns:w16cex="http://schemas.microsoft.com/office/word/2018/wordml/cex" xmlns:w16cid="http://schemas.microsoft.com/office/word/2016/wordml/cid" xmlns:w16="http://schemas.microsoft.com/office/word/2018/wordml" xmlns:w16du="http://schemas.microsoft.com/office/word/2023/wordml/word16du" xmlns:w16sdtdh="http://schemas.microsoft.com/office/word/2020/wordml/sdtdatahash" xmlns:w16se="http://schemas.microsoft.com/office/word/2015/wordml/symex" xmlns:wpg="http://schemas.microsoft.com/office/word/2010/wordprocessingGroup" xmlns:wpi="http://schemas.microsoft.com/office/word/2010/wordprocessingInk" xmlns:wne="http://schemas.microsoft.com/office/word/2006/wordml" xmlns:wps="http://schemas.microsoft.com/office/word/2010/wordprocessingShape" mc:Ignorable="w14 w15 w16se w16cid w16 w16cex w16sdtdh w16du wp14">
   <w:abstractNum w:abstractNumId="0" w15:restartNumberingAfterBreak="0">
     <w:nsid w:val="2C1AE401"/>
     <w:multiLevelType w:val="multilevel"/>
@@ -698,14 +653,14 @@
       </w:pPr>
     </w:lvl>
   </w:abstractNum>
-  <w:num w:numId="1">
+  <w:num w:numId="1" w16cid:durableId="1650667902">
     <w:abstractNumId w:val="0"/>
   </w:num>
 </w:numbering>
 </file>
 
 <file path=word/styles.xml><?xml version="1.0" encoding="utf-8"?>
-<w:styles xmlns:mc="http://schemas.openxmlformats.org/markup-compatibility/2006" xmlns:r="http://schemas.openxmlformats.org/officeDocument/2006/relationships" xmlns:w="http://schemas.openxmlformats.org/wordprocessingml/2006/main" xmlns:w14="http://schemas.microsoft.com/office/word/2010/wordml" xmlns:w15="http://schemas.microsoft.com/office/word/2012/wordml" xmlns:w16cex="http://schemas.microsoft.com/office/word/2018/wordml/cex" xmlns:w16cid="http://schemas.microsoft.com/office/word/2016/wordml/cid" xmlns:w16="http://schemas.microsoft.com/office/word/2018/wordml" xmlns:w16sdtdh="http://schemas.microsoft.com/office/word/2020/wordml/sdtdatahash" xmlns:w16se="http://schemas.microsoft.com/office/word/2015/wordml/symex" mc:Ignorable="w14 w15 w16se w16cid w16 w16cex w16sdtdh">
+<w:styles xmlns:mc="http://schemas.openxmlformats.org/markup-compatibility/2006" xmlns:r="http://schemas.openxmlformats.org/officeDocument/2006/relationships" xmlns:w="http://schemas.openxmlformats.org/wordprocessingml/2006/main" xmlns:w14="http://schemas.microsoft.com/office/word/2010/wordml" xmlns:w15="http://schemas.microsoft.com/office/word/2012/wordml" xmlns:w16cex="http://schemas.microsoft.com/office/word/2018/wordml/cex" xmlns:w16cid="http://schemas.microsoft.com/office/word/2016/wordml/cid" xmlns:w16="http://schemas.microsoft.com/office/word/2018/wordml" xmlns:w16du="http://schemas.microsoft.com/office/word/2023/wordml/word16du" xmlns:w16sdtdh="http://schemas.microsoft.com/office/word/2020/wordml/sdtdatahash" xmlns:w16se="http://schemas.microsoft.com/office/word/2015/wordml/symex" mc:Ignorable="w14 w15 w16se w16cid w16 w16cex w16sdtdh w16du">
   <w:docDefaults>
     <w:rPrDefault>
       <w:rPr>
@@ -859,6 +814,13 @@
     <w:lsdException w:name="Placeholder Text" w:semiHidden="1"/>
     <w:lsdException w:name="Light Shading"/>
     <w:lsdException w:name="Light List"/>
+    <w:lsdException w:name="Light Grid"/>
+    <w:lsdException w:name="Medium Shading 1"/>
+    <w:lsdException w:name="Medium Shading 2"/>
+    <w:lsdException w:name="Medium List 1"/>
+    <w:lsdException w:name="Medium List 2"/>
+    <w:lsdException w:name="Medium Grid 1"/>
+    <w:lsdException w:name="Medium Grid 2"/>
     <w:lsdException w:name="Medium Grid 3"/>
     <w:lsdException w:name="Dark List"/>
     <w:lsdException w:name="Colorful Shading"/>
@@ -1845,7 +1807,7 @@
 </file>
 
 <file path=word/glossary/document.xml><?xml version="1.0" encoding="utf-8"?>
-<w:glossaryDocument xmlns:wpc="http://schemas.microsoft.com/office/word/2010/wordprocessingCanvas" xmlns:cx="http://schemas.microsoft.com/office/drawing/2014/chartex" xmlns:cx1="http://schemas.microsoft.com/office/drawing/2015/9/8/chartex" xmlns:cx2="http://schemas.microsoft.com/office/drawing/2015/10/21/chartex" xmlns:cx3="http://schemas.microsoft.com/office/drawing/2016/5/9/chartex" xmlns:cx4="http://schemas.microsoft.com/office/drawing/2016/5/10/chartex" xmlns:cx5="http://schemas.microsoft.com/office/drawing/2016/5/11/chartex" xmlns:cx6="http://schemas.microsoft.com/office/drawing/2016/5/12/chartex" xmlns:cx7="http://schemas.microsoft.com/office/drawing/2016/5/13/chartex" xmlns:cx8="http://schemas.microsoft.com/office/drawing/2016/5/14/chartex" xmlns:mc="http://schemas.openxmlformats.org/markup-compatibility/2006" xmlns:aink="http://schemas.microsoft.com/office/drawing/2016/ink" xmlns:am3d="http://schemas.microsoft.com/office/drawing/2017/model3d" xmlns:o="urn:schemas-microsoft-com:office:office" xmlns:r="http://schemas.openxmlformats.org/officeDocument/2006/relationships" xmlns:m="http://schemas.openxmlformats.org/officeDocument/2006/math" xmlns:v="urn:schemas-microsoft-com:vml" xmlns:wp14="http://schemas.microsoft.com/office/word/2010/wordprocessingDrawing" xmlns:wp="http://schemas.openxmlformats.org/drawingml/2006/wordprocessingDrawing" xmlns:w10="urn:schemas-microsoft-com:office:word" xmlns:w="http://schemas.openxmlformats.org/wordprocessingml/2006/main" xmlns:w14="http://schemas.microsoft.com/office/word/2010/wordml" xmlns:w15="http://schemas.microsoft.com/office/word/2012/wordml" xmlns:w16cex="http://schemas.microsoft.com/office/word/2018/wordml/cex" xmlns:w16cid="http://schemas.microsoft.com/office/word/2016/wordml/cid" xmlns:w16="http://schemas.microsoft.com/office/word/2018/wordml" xmlns:w16sdtdh="http://schemas.microsoft.com/office/word/2020/wordml/sdtdatahash" xmlns:w16se="http://schemas.microsoft.com/office/word/2015/wordml/symex" xmlns:wpg="http://schemas.microsoft.com/office/word/2010/wordprocessingGroup" xmlns:wpi="http://schemas.microsoft.com/office/word/2010/wordprocessingInk" xmlns:wne="http://schemas.microsoft.com/office/word/2006/wordml" xmlns:wps="http://schemas.microsoft.com/office/word/2010/wordprocessingShape" mc:Ignorable="w14 w15 w16se w16cid w16 w16cex w16sdtdh wp14">
+<w:glossaryDocument xmlns:wpc="http://schemas.microsoft.com/office/word/2010/wordprocessingCanvas" xmlns:cx="http://schemas.microsoft.com/office/drawing/2014/chartex" xmlns:cx1="http://schemas.microsoft.com/office/drawing/2015/9/8/chartex" xmlns:cx2="http://schemas.microsoft.com/office/drawing/2015/10/21/chartex" xmlns:cx3="http://schemas.microsoft.com/office/drawing/2016/5/9/chartex" xmlns:cx4="http://schemas.microsoft.com/office/drawing/2016/5/10/chartex" xmlns:cx5="http://schemas.microsoft.com/office/drawing/2016/5/11/chartex" xmlns:cx6="http://schemas.microsoft.com/office/drawing/2016/5/12/chartex" xmlns:cx7="http://schemas.microsoft.com/office/drawing/2016/5/13/chartex" xmlns:cx8="http://schemas.microsoft.com/office/drawing/2016/5/14/chartex" xmlns:mc="http://schemas.openxmlformats.org/markup-compatibility/2006" xmlns:aink="http://schemas.microsoft.com/office/drawing/2016/ink" xmlns:am3d="http://schemas.microsoft.com/office/drawing/2017/model3d" xmlns:o="urn:schemas-microsoft-com:office:office" xmlns:oel="http://schemas.microsoft.com/office/2019/extlst" xmlns:r="http://schemas.openxmlformats.org/officeDocument/2006/relationships" xmlns:m="http://schemas.openxmlformats.org/officeDocument/2006/math" xmlns:v="urn:schemas-microsoft-com:vml" xmlns:wp14="http://schemas.microsoft.com/office/word/2010/wordprocessingDrawing" xmlns:wp="http://schemas.openxmlformats.org/drawingml/2006/wordprocessingDrawing" xmlns:w10="urn:schemas-microsoft-com:office:word" xmlns:w="http://schemas.openxmlformats.org/wordprocessingml/2006/main" xmlns:w14="http://schemas.microsoft.com/office/word/2010/wordml" xmlns:w15="http://schemas.microsoft.com/office/word/2012/wordml" xmlns:w16cex="http://schemas.microsoft.com/office/word/2018/wordml/cex" xmlns:w16cid="http://schemas.microsoft.com/office/word/2016/wordml/cid" xmlns:w16="http://schemas.microsoft.com/office/word/2018/wordml" xmlns:w16du="http://schemas.microsoft.com/office/word/2023/wordml/word16du" xmlns:w16sdtdh="http://schemas.microsoft.com/office/word/2020/wordml/sdtdatahash" xmlns:w16se="http://schemas.microsoft.com/office/word/2015/wordml/symex" xmlns:wpg="http://schemas.microsoft.com/office/word/2010/wordprocessingGroup" xmlns:wpi="http://schemas.microsoft.com/office/word/2010/wordprocessingInk" xmlns:wne="http://schemas.microsoft.com/office/word/2006/wordml" xmlns:wps="http://schemas.microsoft.com/office/word/2010/wordprocessingShape" mc:Ignorable="w14 w15 w16se w16cid w16 w16cex w16sdtdh w16du wp14">
   <w:docParts>
     <w:docPart>
       <w:docPartPr>
@@ -1907,30 +1869,30 @@
 </file>
 
 <file path=word/glossary/fontTable.xml><?xml version="1.0" encoding="utf-8"?>
-<w:fonts xmlns:mc="http://schemas.openxmlformats.org/markup-compatibility/2006" xmlns:r="http://schemas.openxmlformats.org/officeDocument/2006/relationships" xmlns:w="http://schemas.openxmlformats.org/wordprocessingml/2006/main" xmlns:w14="http://schemas.microsoft.com/office/word/2010/wordml" xmlns:w15="http://schemas.microsoft.com/office/word/2012/wordml" xmlns:w16cex="http://schemas.microsoft.com/office/word/2018/wordml/cex" xmlns:w16cid="http://schemas.microsoft.com/office/word/2016/wordml/cid" xmlns:w16="http://schemas.microsoft.com/office/word/2018/wordml" xmlns:w16sdtdh="http://schemas.microsoft.com/office/word/2020/wordml/sdtdatahash" xmlns:w16se="http://schemas.microsoft.com/office/word/2015/wordml/symex" mc:Ignorable="w14 w15 w16se w16cid w16 w16cex w16sdtdh">
+<w:fonts xmlns:mc="http://schemas.openxmlformats.org/markup-compatibility/2006" xmlns:r="http://schemas.openxmlformats.org/officeDocument/2006/relationships" xmlns:w="http://schemas.openxmlformats.org/wordprocessingml/2006/main" xmlns:w14="http://schemas.microsoft.com/office/word/2010/wordml" xmlns:w15="http://schemas.microsoft.com/office/word/2012/wordml" xmlns:w16cex="http://schemas.microsoft.com/office/word/2018/wordml/cex" xmlns:w16cid="http://schemas.microsoft.com/office/word/2016/wordml/cid" xmlns:w16="http://schemas.microsoft.com/office/word/2018/wordml" xmlns:w16du="http://schemas.microsoft.com/office/word/2023/wordml/word16du" xmlns:w16sdtdh="http://schemas.microsoft.com/office/word/2020/wordml/sdtdatahash" xmlns:w16se="http://schemas.microsoft.com/office/word/2015/wordml/symex" mc:Ignorable="w14 w15 w16se w16cid w16 w16cex w16sdtdh w16du">
   <w:font w:name="Cambria">
     <w:panose1 w:val="02040503050406030204"/>
     <w:charset w:val="00"/>
     <w:family w:val="roman"/>
     <w:pitch w:val="variable"/>
-    <w:sig w:usb0="A00002EF" w:usb1="4000004B" w:usb2="00000000" w:usb3="00000000" w:csb0="0000019F" w:csb1="00000000"/>
+    <w:sig w:usb0="E00006FF" w:usb1="420024FF" w:usb2="02000000" w:usb3="00000000" w:csb0="0000019F" w:csb1="00000000"/>
   </w:font>
   <w:font w:name="Times New Roman">
     <w:panose1 w:val="02020603050405020304"/>
     <w:charset w:val="00"/>
     <w:family w:val="roman"/>
     <w:pitch w:val="variable"/>
-    <w:sig w:usb0="E0002AFF" w:usb1="C0007843" w:usb2="00000009" w:usb3="00000000" w:csb0="000001FF" w:csb1="00000000"/>
+    <w:sig w:usb0="E0002EFF" w:usb1="C000785B" w:usb2="00000009" w:usb3="00000000" w:csb0="000001FF" w:csb1="00000000"/>
   </w:font>
   <w:font w:name="Mukta Malar Light">
-    <w:panose1 w:val="020B0000000000000000"/>
+    <w:altName w:val="Vijaya"/>
     <w:charset w:val="00"/>
     <w:family w:val="swiss"/>
     <w:pitch w:val="variable"/>
     <w:sig w:usb0="A010002F" w:usb1="4000204A" w:usb2="00000000" w:usb3="00000000" w:csb0="00000093" w:csb1="00000000"/>
   </w:font>
   <w:font w:name="Mukta Malar">
-    <w:panose1 w:val="020B0000000000000000"/>
+    <w:altName w:val="Vijaya"/>
     <w:charset w:val="00"/>
     <w:family w:val="swiss"/>
     <w:pitch w:val="variable"/>
@@ -1941,7 +1903,7 @@
     <w:charset w:val="00"/>
     <w:family w:val="swiss"/>
     <w:pitch w:val="variable"/>
-    <w:sig w:usb0="E1002AFF" w:usb1="4000ACFF" w:usb2="00000009" w:usb3="00000000" w:csb0="000001FF" w:csb1="00000000"/>
+    <w:sig w:usb0="E4002EFF" w:usb1="C200247B" w:usb2="00000009" w:usb3="00000000" w:csb0="000001FF" w:csb1="00000000"/>
   </w:font>
   <w:font w:name="Kalinga">
     <w:charset w:val="00"/>
@@ -1957,24 +1919,28 @@
     <w:sig w:usb0="E00006FF" w:usb1="0000FCFF" w:usb2="00000001" w:usb3="00000000" w:csb0="0000019F" w:csb1="00000000"/>
   </w:font>
   <w:font w:name="Montserrat">
-    <w:panose1 w:val="00000500000000000000"/>
     <w:charset w:val="00"/>
     <w:family w:val="auto"/>
     <w:pitch w:val="variable"/>
     <w:sig w:usb0="2000020F" w:usb1="00000003" w:usb2="00000000" w:usb3="00000000" w:csb0="00000197" w:csb1="00000000"/>
   </w:font>
-  <w:font w:name="Calibri Light">
-    <w:panose1 w:val="020F0302020204030204"/>
+  <w:font w:name="Aptos">
     <w:charset w:val="00"/>
     <w:family w:val="swiss"/>
     <w:pitch w:val="variable"/>
-    <w:sig w:usb0="A00002EF" w:usb1="4000207B" w:usb2="00000000" w:usb3="00000000" w:csb0="0000009F" w:csb1="00000000"/>
+    <w:sig w:usb0="20000287" w:usb1="00000003" w:usb2="00000000" w:usb3="00000000" w:csb0="0000019F" w:csb1="00000000"/>
+  </w:font>
+  <w:font w:name="Aptos Display">
+    <w:charset w:val="00"/>
+    <w:family w:val="swiss"/>
+    <w:pitch w:val="variable"/>
+    <w:sig w:usb0="20000287" w:usb1="00000003" w:usb2="00000000" w:usb3="00000000" w:csb0="0000019F" w:csb1="00000000"/>
   </w:font>
 </w:fonts>
 </file>
 
 <file path=word/glossary/settings.xml><?xml version="1.0" encoding="utf-8"?>
-<w:settings xmlns:mc="http://schemas.openxmlformats.org/markup-compatibility/2006" xmlns:o="urn:schemas-microsoft-com:office:office" xmlns:r="http://schemas.openxmlformats.org/officeDocument/2006/relationships" xmlns:m="http://schemas.openxmlformats.org/officeDocument/2006/math" xmlns:v="urn:schemas-microsoft-com:vml" xmlns:w10="urn:schemas-microsoft-com:office:word" xmlns:w="http://schemas.openxmlformats.org/wordprocessingml/2006/main" xmlns:w14="http://schemas.microsoft.com/office/word/2010/wordml" xmlns:w15="http://schemas.microsoft.com/office/word/2012/wordml" xmlns:w16cex="http://schemas.microsoft.com/office/word/2018/wordml/cex" xmlns:w16cid="http://schemas.microsoft.com/office/word/2016/wordml/cid" xmlns:w16="http://schemas.microsoft.com/office/word/2018/wordml" xmlns:w16sdtdh="http://schemas.microsoft.com/office/word/2020/wordml/sdtdatahash" xmlns:w16se="http://schemas.microsoft.com/office/word/2015/wordml/symex" xmlns:sl="http://schemas.openxmlformats.org/schemaLibrary/2006/main" mc:Ignorable="w14 w15 w16se w16cid w16 w16cex w16sdtdh">
+<w:settings xmlns:mc="http://schemas.openxmlformats.org/markup-compatibility/2006" xmlns:o="urn:schemas-microsoft-com:office:office" xmlns:r="http://schemas.openxmlformats.org/officeDocument/2006/relationships" xmlns:m="http://schemas.openxmlformats.org/officeDocument/2006/math" xmlns:v="urn:schemas-microsoft-com:vml" xmlns:w10="urn:schemas-microsoft-com:office:word" xmlns:w="http://schemas.openxmlformats.org/wordprocessingml/2006/main" xmlns:w14="http://schemas.microsoft.com/office/word/2010/wordml" xmlns:w15="http://schemas.microsoft.com/office/word/2012/wordml" xmlns:w16cex="http://schemas.microsoft.com/office/word/2018/wordml/cex" xmlns:w16cid="http://schemas.microsoft.com/office/word/2016/wordml/cid" xmlns:w16="http://schemas.microsoft.com/office/word/2018/wordml" xmlns:w16du="http://schemas.microsoft.com/office/word/2023/wordml/word16du" xmlns:w16sdtdh="http://schemas.microsoft.com/office/word/2020/wordml/sdtdatahash" xmlns:w16se="http://schemas.microsoft.com/office/word/2015/wordml/symex" xmlns:sl="http://schemas.openxmlformats.org/schemaLibrary/2006/main" mc:Ignorable="w14 w15 w16se w16cid w16 w16cex w16sdtdh w16du">
   <w:view w:val="normal"/>
   <w:defaultTabStop w:val="720"/>
   <w:characterSpacingControl w:val="doNotCompress"/>
@@ -1989,8 +1955,11 @@
   </w:compat>
   <w:rsids>
     <w:rsidRoot w:val="00986F4B"/>
+    <w:rsid w:val="004F175F"/>
+    <w:rsid w:val="005E4326"/>
     <w:rsid w:val="00986F4B"/>
     <w:rsid w:val="00CC0F72"/>
+    <w:rsid w:val="00EA4AC8"/>
   </w:rsids>
   <m:mathPr>
     <m:mathFont m:val="Cambria Math"/>
@@ -2014,7 +1983,7 @@
 </file>
 
 <file path=word/glossary/styles.xml><?xml version="1.0" encoding="utf-8"?>
-<w:styles xmlns:mc="http://schemas.openxmlformats.org/markup-compatibility/2006" xmlns:r="http://schemas.openxmlformats.org/officeDocument/2006/relationships" xmlns:w="http://schemas.openxmlformats.org/wordprocessingml/2006/main" xmlns:w14="http://schemas.microsoft.com/office/word/2010/wordml" xmlns:w15="http://schemas.microsoft.com/office/word/2012/wordml" xmlns:w16cex="http://schemas.microsoft.com/office/word/2018/wordml/cex" xmlns:w16cid="http://schemas.microsoft.com/office/word/2016/wordml/cid" xmlns:w16="http://schemas.microsoft.com/office/word/2018/wordml" xmlns:w16sdtdh="http://schemas.microsoft.com/office/word/2020/wordml/sdtdatahash" xmlns:w16se="http://schemas.microsoft.com/office/word/2015/wordml/symex" mc:Ignorable="w14 w15 w16se w16cid w16 w16cex w16sdtdh">
+<w:styles xmlns:mc="http://schemas.openxmlformats.org/markup-compatibility/2006" xmlns:r="http://schemas.openxmlformats.org/officeDocument/2006/relationships" xmlns:w="http://schemas.openxmlformats.org/wordprocessingml/2006/main" xmlns:w14="http://schemas.microsoft.com/office/word/2010/wordml" xmlns:w15="http://schemas.microsoft.com/office/word/2012/wordml" xmlns:w16cex="http://schemas.microsoft.com/office/word/2018/wordml/cex" xmlns:w16cid="http://schemas.microsoft.com/office/word/2016/wordml/cid" xmlns:w16="http://schemas.microsoft.com/office/word/2018/wordml" xmlns:w16du="http://schemas.microsoft.com/office/word/2023/wordml/word16du" xmlns:w16sdtdh="http://schemas.microsoft.com/office/word/2020/wordml/sdtdatahash" xmlns:w16se="http://schemas.microsoft.com/office/word/2015/wordml/symex" mc:Ignorable="w14 w15 w16se w16cid w16 w16cex w16sdtdh w16du">
   <w:docDefaults>
     <w:rPrDefault>
       <w:rPr>
@@ -2439,10 +2408,6 @@
     <w:semiHidden/>
     <w:unhideWhenUsed/>
   </w:style>
-  <w:style w:type="paragraph" w:customStyle="1" w:styleId="EAA23188CF56498FB5395382867AE6B8">
-    <w:name w:val="EAA23188CF56498FB5395382867AE6B8"/>
-    <w:rsid w:val="00986F4B"/>
-  </w:style>
   <w:style w:type="character" w:styleId="PlaceholderText">
     <w:name w:val="Placeholder Text"/>
     <w:basedOn w:val="DefaultParagraphFont"/>
@@ -2460,7 +2425,7 @@
 </file>
 
 <file path=word/glossary/webSettings.xml><?xml version="1.0" encoding="utf-8"?>
-<w:webSettings xmlns:mc="http://schemas.openxmlformats.org/markup-compatibility/2006" xmlns:r="http://schemas.openxmlformats.org/officeDocument/2006/relationships" xmlns:w="http://schemas.openxmlformats.org/wordprocessingml/2006/main" xmlns:w14="http://schemas.microsoft.com/office/word/2010/wordml" xmlns:w15="http://schemas.microsoft.com/office/word/2012/wordml" xmlns:w16cex="http://schemas.microsoft.com/office/word/2018/wordml/cex" xmlns:w16cid="http://schemas.microsoft.com/office/word/2016/wordml/cid" xmlns:w16="http://schemas.microsoft.com/office/word/2018/wordml" xmlns:w16sdtdh="http://schemas.microsoft.com/office/word/2020/wordml/sdtdatahash" xmlns:w16se="http://schemas.microsoft.com/office/word/2015/wordml/symex" mc:Ignorable="w14 w15 w16se w16cid w16 w16cex w16sdtdh">
+<w:webSettings xmlns:mc="http://schemas.openxmlformats.org/markup-compatibility/2006" xmlns:r="http://schemas.openxmlformats.org/officeDocument/2006/relationships" xmlns:w="http://schemas.openxmlformats.org/wordprocessingml/2006/main" xmlns:w14="http://schemas.microsoft.com/office/word/2010/wordml" xmlns:w15="http://schemas.microsoft.com/office/word/2012/wordml" xmlns:w16cex="http://schemas.microsoft.com/office/word/2018/wordml/cex" xmlns:w16cid="http://schemas.microsoft.com/office/word/2016/wordml/cid" xmlns:w16="http://schemas.microsoft.com/office/word/2018/wordml" xmlns:w16du="http://schemas.microsoft.com/office/word/2023/wordml/word16du" xmlns:w16sdtdh="http://schemas.microsoft.com/office/word/2020/wordml/sdtdatahash" xmlns:w16se="http://schemas.microsoft.com/office/word/2015/wordml/symex" mc:Ignorable="w14 w15 w16se w16cid w16 w16cex w16sdtdh w16du">
   <w:optimizeForBrowser/>
   <w:allowPNG/>
 </w:webSettings>

</xml_diff>

<commit_message>
Writing the word document in RMarkDown
</commit_message>
<xml_diff>
--- a/Product_Output/Word_Template.docx
+++ b/Product_Output/Word_Template.docx
@@ -4,10 +4,9 @@
   <w:body>
     <w:p>
       <w:pPr>
+        <w:pStyle w:val="Heading3"/>
         <w:rPr>
-          <w:rFonts w:ascii="Mukta Malar Light" w:eastAsiaTheme="majorEastAsia" w:hAnsi="Mukta Malar Light" w:cstheme="majorBidi"/>
-          <w:sz w:val="36"/>
-          <w:szCs w:val="28"/>
+          <w:rFonts w:ascii="Mukta Malar Light" w:hAnsi="Mukta Malar Light"/>
         </w:rPr>
       </w:pPr>
       <w:r>
@@ -16,7 +15,7 @@
     </w:p>
     <w:p>
       <w:pPr>
-        <w:pStyle w:val="Heading2"/>
+        <w:pStyle w:val="Bibliography"/>
       </w:pPr>
       <w:r>
         <w:lastRenderedPageBreak/>
@@ -1017,6 +1016,10 @@
   <w:style w:type="paragraph" w:default="1" w:styleId="Normal">
     <w:name w:val="Normal"/>
     <w:qFormat/>
+    <w:rsid w:val="00D265AF"/>
+    <w:rPr>
+      <w:rFonts w:ascii="Calibri" w:hAnsi="Calibri"/>
+    </w:rPr>
   </w:style>
   <w:style w:type="paragraph" w:styleId="Heading1">
     <w:name w:val="heading 1"/>
@@ -1024,7 +1027,7 @@
     <w:next w:val="BodyText"/>
     <w:uiPriority w:val="9"/>
     <w:qFormat/>
-    <w:rsid w:val="00A517C0"/>
+    <w:rsid w:val="00E46F2B"/>
     <w:pPr>
       <w:keepNext/>
       <w:keepLines/>
@@ -1032,7 +1035,7 @@
       <w:outlineLvl w:val="0"/>
     </w:pPr>
     <w:rPr>
-      <w:rFonts w:ascii="Mukta Malar Light" w:eastAsiaTheme="majorEastAsia" w:hAnsi="Mukta Malar Light" w:cstheme="majorBidi"/>
+      <w:rFonts w:ascii="Myriad Pro Light" w:eastAsiaTheme="majorEastAsia" w:hAnsi="Myriad Pro Light" w:cstheme="majorBidi"/>
       <w:bCs/>
       <w:sz w:val="44"/>
       <w:szCs w:val="32"/>
@@ -1045,7 +1048,7 @@
     <w:uiPriority w:val="9"/>
     <w:unhideWhenUsed/>
     <w:qFormat/>
-    <w:rsid w:val="00FE0BE0"/>
+    <w:rsid w:val="00D265AF"/>
     <w:pPr>
       <w:spacing w:before="200"/>
       <w:outlineLvl w:val="1"/>
@@ -1058,23 +1061,18 @@
   </w:style>
   <w:style w:type="paragraph" w:styleId="Heading3">
     <w:name w:val="heading 3"/>
-    <w:basedOn w:val="Normal"/>
+    <w:basedOn w:val="Heading1"/>
     <w:next w:val="BodyText"/>
     <w:uiPriority w:val="9"/>
     <w:unhideWhenUsed/>
     <w:qFormat/>
-    <w:rsid w:val="00FE0BE0"/>
-    <w:pPr>
-      <w:keepNext/>
-      <w:keepLines/>
-      <w:spacing w:before="200" w:after="0"/>
+    <w:rsid w:val="00E46F2B"/>
+    <w:pPr>
+      <w:spacing w:before="200"/>
       <w:outlineLvl w:val="2"/>
     </w:pPr>
     <w:rPr>
-      <w:rFonts w:ascii="Mukta Malar" w:eastAsiaTheme="majorEastAsia" w:hAnsi="Mukta Malar" w:cstheme="majorBidi"/>
-      <w:b/>
-      <w:bCs/>
-      <w:i/>
+      <w:bCs w:val="0"/>
       <w:sz w:val="28"/>
     </w:rPr>
   </w:style>
@@ -1221,13 +1219,13 @@
     <w:name w:val="Body Text"/>
     <w:basedOn w:val="Normal"/>
     <w:qFormat/>
-    <w:rsid w:val="00FE0BE0"/>
+    <w:rsid w:val="00D265AF"/>
     <w:pPr>
       <w:spacing w:after="180" w:line="288" w:lineRule="auto"/>
       <w:jc w:val="both"/>
     </w:pPr>
     <w:rPr>
-      <w:rFonts w:ascii="Kalinga" w:hAnsi="Kalinga" w:cs="Kalinga"/>
+      <w:rFonts w:cs="Kalinga"/>
       <w:sz w:val="22"/>
     </w:rPr>
   </w:style>
@@ -1250,7 +1248,7 @@
     <w:basedOn w:val="Normal"/>
     <w:next w:val="BodyText"/>
     <w:qFormat/>
-    <w:rsid w:val="002C6215"/>
+    <w:rsid w:val="008408D6"/>
     <w:pPr>
       <w:keepNext/>
       <w:keepLines/>
@@ -1258,10 +1256,8 @@
       <w:jc w:val="center"/>
     </w:pPr>
     <w:rPr>
-      <w:rFonts w:ascii="Mukta Malar" w:eastAsiaTheme="majorEastAsia" w:hAnsi="Mukta Malar" w:cstheme="majorBidi"/>
-      <w:b/>
+      <w:rFonts w:ascii="Myriad Pro Light" w:eastAsiaTheme="majorEastAsia" w:hAnsi="Myriad Pro Light" w:cstheme="majorBidi"/>
       <w:bCs/>
-      <w:color w:val="345A8A" w:themeColor="accent1" w:themeShade="B5"/>
       <w:sz w:val="48"/>
       <w:szCs w:val="36"/>
     </w:rPr>
@@ -1283,11 +1279,15 @@
     <w:name w:val="Author"/>
     <w:next w:val="BodyText"/>
     <w:qFormat/>
+    <w:rsid w:val="00D265AF"/>
     <w:pPr>
       <w:keepNext/>
       <w:keepLines/>
       <w:jc w:val="center"/>
     </w:pPr>
+    <w:rPr>
+      <w:rFonts w:ascii="Calibri" w:hAnsi="Calibri"/>
+    </w:rPr>
   </w:style>
   <w:style w:type="paragraph" w:styleId="Date">
     <w:name w:val="Date"/>
@@ -1442,16 +1442,14 @@
     <w:uiPriority w:val="39"/>
     <w:unhideWhenUsed/>
     <w:qFormat/>
-    <w:rsid w:val="002C6215"/>
+    <w:rsid w:val="008408D6"/>
     <w:pPr>
       <w:spacing w:line="259" w:lineRule="auto"/>
       <w:outlineLvl w:val="9"/>
     </w:pPr>
     <w:rPr>
-      <w:rFonts w:ascii="Montserrat" w:hAnsi="Montserrat"/>
-      <w:b/>
+      <w:rFonts w:asciiTheme="majorHAnsi" w:hAnsiTheme="majorHAnsi"/>
       <w:bCs w:val="0"/>
-      <w:color w:val="365F91" w:themeColor="accent1" w:themeShade="BF"/>
     </w:rPr>
   </w:style>
   <w:style w:type="paragraph" w:customStyle="1" w:styleId="SourceCode">
@@ -1884,12 +1882,20 @@
     <w:pitch w:val="variable"/>
     <w:sig w:usb0="E0002EFF" w:usb1="C000785B" w:usb2="00000009" w:usb3="00000000" w:csb0="000001FF" w:csb1="00000000"/>
   </w:font>
-  <w:font w:name="Mukta Malar Light">
-    <w:altName w:val="Vijaya"/>
+  <w:font w:name="Calibri">
+    <w:panose1 w:val="020F0502020204030204"/>
     <w:charset w:val="00"/>
     <w:family w:val="swiss"/>
     <w:pitch w:val="variable"/>
-    <w:sig w:usb0="A010002F" w:usb1="4000204A" w:usb2="00000000" w:usb3="00000000" w:csb0="00000093" w:csb1="00000000"/>
+    <w:sig w:usb0="E4002EFF" w:usb1="C000247B" w:usb2="00000009" w:usb3="00000000" w:csb0="000001FF" w:csb1="00000000"/>
+  </w:font>
+  <w:font w:name="Myriad Pro Light">
+    <w:panose1 w:val="020B0403030403020204"/>
+    <w:charset w:val="00"/>
+    <w:family w:val="swiss"/>
+    <w:notTrueType/>
+    <w:pitch w:val="variable"/>
+    <w:sig w:usb0="20000287" w:usb1="00000001" w:usb2="00000000" w:usb3="00000000" w:csb0="0000019F" w:csb1="00000000"/>
   </w:font>
   <w:font w:name="Mukta Malar">
     <w:altName w:val="Vijaya"/>
@@ -1897,13 +1903,6 @@
     <w:family w:val="swiss"/>
     <w:pitch w:val="variable"/>
     <w:sig w:usb0="A010002F" w:usb1="4000204A" w:usb2="00000000" w:usb3="00000000" w:csb0="00000093" w:csb1="00000000"/>
-  </w:font>
-  <w:font w:name="Calibri">
-    <w:panose1 w:val="020F0502020204030204"/>
-    <w:charset w:val="00"/>
-    <w:family w:val="swiss"/>
-    <w:pitch w:val="variable"/>
-    <w:sig w:usb0="E4002EFF" w:usb1="C200247B" w:usb2="00000009" w:usb3="00000000" w:csb0="000001FF" w:csb1="00000000"/>
   </w:font>
   <w:font w:name="Kalinga">
     <w:charset w:val="00"/>
@@ -1918,11 +1917,12 @@
     <w:pitch w:val="fixed"/>
     <w:sig w:usb0="E00006FF" w:usb1="0000FCFF" w:usb2="00000001" w:usb3="00000000" w:csb0="0000019F" w:csb1="00000000"/>
   </w:font>
-  <w:font w:name="Montserrat">
+  <w:font w:name="Mukta Malar Light">
+    <w:altName w:val="Vijaya"/>
     <w:charset w:val="00"/>
-    <w:family w:val="auto"/>
+    <w:family w:val="swiss"/>
     <w:pitch w:val="variable"/>
-    <w:sig w:usb0="2000020F" w:usb1="00000003" w:usb2="00000000" w:usb3="00000000" w:csb0="00000197" w:csb1="00000000"/>
+    <w:sig w:usb0="A010002F" w:usb1="4000204A" w:usb2="00000000" w:usb3="00000000" w:csb0="00000093" w:csb1="00000000"/>
   </w:font>
   <w:font w:name="Aptos">
     <w:charset w:val="00"/>
@@ -1955,8 +1955,12 @@
   </w:compat>
   <w:rsids>
     <w:rsidRoot w:val="00986F4B"/>
+    <w:rsid w:val="002D39A9"/>
+    <w:rsid w:val="002D5DB0"/>
+    <w:rsid w:val="0046362F"/>
     <w:rsid w:val="004F175F"/>
     <w:rsid w:val="005E4326"/>
+    <w:rsid w:val="009116AE"/>
     <w:rsid w:val="00986F4B"/>
     <w:rsid w:val="00CC0F72"/>
     <w:rsid w:val="00EA4AC8"/>

</xml_diff>

<commit_message>
Including Peter Williams comments
</commit_message>
<xml_diff>
--- a/Product_Output/Word_Template.docx
+++ b/Product_Output/Word_Template.docx
@@ -4,7 +4,7 @@
   <w:body>
     <w:p>
       <w:pPr>
-        <w:pStyle w:val="Heading3"/>
+        <w:pStyle w:val="Heading1"/>
         <w:rPr>
           <w:rFonts w:ascii="Mukta Malar Light" w:hAnsi="Mukta Malar Light"/>
         </w:rPr>
@@ -1960,8 +1960,10 @@
     <w:rsid w:val="0046362F"/>
     <w:rsid w:val="004F175F"/>
     <w:rsid w:val="005E4326"/>
+    <w:rsid w:val="00741BC5"/>
     <w:rsid w:val="009116AE"/>
     <w:rsid w:val="00986F4B"/>
+    <w:rsid w:val="00A66767"/>
     <w:rsid w:val="00CC0F72"/>
     <w:rsid w:val="00EA4AC8"/>
   </w:rsids>

</xml_diff>